<commit_message>
Finished 4-Pager Portfolio, Publishing is pending.
</commit_message>
<xml_diff>
--- a/input/BUSINESS-INFORMATION.docx
+++ b/input/BUSINESS-INFORMATION.docx
@@ -1,6 +1,6 @@
 
 <file path=word/document.xml><?xml version="1.0" encoding="utf-8"?>
-<w:document xmlns:wpc="http://schemas.microsoft.com/office/word/2010/wordprocessingCanvas" xmlns:cx="http://schemas.microsoft.com/office/drawing/2014/chartex" xmlns:cx1="http://schemas.microsoft.com/office/drawing/2015/9/8/chartex" xmlns:cx2="http://schemas.microsoft.com/office/drawing/2015/10/21/chartex" xmlns:cx3="http://schemas.microsoft.com/office/drawing/2016/5/9/chartex" xmlns:cx4="http://schemas.microsoft.com/office/drawing/2016/5/10/chartex" xmlns:cx5="http://schemas.microsoft.com/office/drawing/2016/5/11/chartex" xmlns:cx6="http://schemas.microsoft.com/office/drawing/2016/5/12/chartex" xmlns:cx7="http://schemas.microsoft.com/office/drawing/2016/5/13/chartex" xmlns:cx8="http://schemas.microsoft.com/office/drawing/2016/5/14/chartex" xmlns:mc="http://schemas.openxmlformats.org/markup-compatibility/2006" xmlns:aink="http://schemas.microsoft.com/office/drawing/2016/ink" xmlns:am3d="http://schemas.microsoft.com/office/drawing/2017/model3d" xmlns:o="urn:schemas-microsoft-com:office:office" xmlns:r="http://schemas.openxmlformats.org/officeDocument/2006/relationships" xmlns:m="http://schemas.openxmlformats.org/officeDocument/2006/math" xmlns:v="urn:schemas-microsoft-com:vml" xmlns:wp14="http://schemas.microsoft.com/office/word/2010/wordprocessingDrawing" xmlns:wp="http://schemas.openxmlformats.org/drawingml/2006/wordprocessingDrawing" xmlns:w10="urn:schemas-microsoft-com:office:word" xmlns:w="http://schemas.openxmlformats.org/wordprocessingml/2006/main" xmlns:w14="http://schemas.microsoft.com/office/word/2010/wordml" xmlns:w15="http://schemas.microsoft.com/office/word/2012/wordml" xmlns:w16cex="http://schemas.microsoft.com/office/word/2018/wordml/cex" xmlns:w16cid="http://schemas.microsoft.com/office/word/2016/wordml/cid" xmlns:w16="http://schemas.microsoft.com/office/word/2018/wordml" xmlns:w16se="http://schemas.microsoft.com/office/word/2015/wordml/symex" xmlns:wpg="http://schemas.microsoft.com/office/word/2010/wordprocessingGroup" xmlns:wpi="http://schemas.microsoft.com/office/word/2010/wordprocessingInk" xmlns:wne="http://schemas.microsoft.com/office/word/2006/wordml" xmlns:wps="http://schemas.microsoft.com/office/word/2010/wordprocessingShape" mc:Ignorable="w14 w15 w16se w16cid w16 w16cex wp14">
+<w:document xmlns:wpc="http://schemas.microsoft.com/office/word/2010/wordprocessingCanvas" xmlns:cx="http://schemas.microsoft.com/office/drawing/2014/chartex" xmlns:cx1="http://schemas.microsoft.com/office/drawing/2015/9/8/chartex" xmlns:cx2="http://schemas.microsoft.com/office/drawing/2015/10/21/chartex" xmlns:cx3="http://schemas.microsoft.com/office/drawing/2016/5/9/chartex" xmlns:cx4="http://schemas.microsoft.com/office/drawing/2016/5/10/chartex" xmlns:cx5="http://schemas.microsoft.com/office/drawing/2016/5/11/chartex" xmlns:cx6="http://schemas.microsoft.com/office/drawing/2016/5/12/chartex" xmlns:cx7="http://schemas.microsoft.com/office/drawing/2016/5/13/chartex" xmlns:cx8="http://schemas.microsoft.com/office/drawing/2016/5/14/chartex" xmlns:mc="http://schemas.openxmlformats.org/markup-compatibility/2006" xmlns:aink="http://schemas.microsoft.com/office/drawing/2016/ink" xmlns:am3d="http://schemas.microsoft.com/office/drawing/2017/model3d" xmlns:o="urn:schemas-microsoft-com:office:office" xmlns:r="http://schemas.openxmlformats.org/officeDocument/2006/relationships" xmlns:m="http://schemas.openxmlformats.org/officeDocument/2006/math" xmlns:v="urn:schemas-microsoft-com:vml" xmlns:wp14="http://schemas.microsoft.com/office/word/2010/wordprocessingDrawing" xmlns:wp="http://schemas.openxmlformats.org/drawingml/2006/wordprocessingDrawing" xmlns:w10="urn:schemas-microsoft-com:office:word" xmlns:w="http://schemas.openxmlformats.org/wordprocessingml/2006/main" xmlns:w14="http://schemas.microsoft.com/office/word/2010/wordml" xmlns:w15="http://schemas.microsoft.com/office/word/2012/wordml" xmlns:w16cex="http://schemas.microsoft.com/office/word/2018/wordml/cex" xmlns:w16cid="http://schemas.microsoft.com/office/word/2016/wordml/cid" xmlns:w16="http://schemas.microsoft.com/office/word/2018/wordml" xmlns:w16sdtdh="http://schemas.microsoft.com/office/word/2020/wordml/sdtdatahash" xmlns:w16se="http://schemas.microsoft.com/office/word/2015/wordml/symex" xmlns:wpg="http://schemas.microsoft.com/office/word/2010/wordprocessingGroup" xmlns:wpi="http://schemas.microsoft.com/office/word/2010/wordprocessingInk" xmlns:wne="http://schemas.microsoft.com/office/word/2006/wordml" xmlns:wps="http://schemas.microsoft.com/office/word/2010/wordprocessingShape" mc:Ignorable="w14 w15 w16se w16cid w16 w16cex w16sdtdh wp14">
   <w:body>
     <w:p>
       <w:pPr>
@@ -1142,11 +1142,15 @@
           <w:ilvl w:val="1"/>
           <w:numId w:val="2"/>
         </w:numPr>
+        <w:rPr>
+          <w:highlight w:val="yellow"/>
+        </w:rPr>
       </w:pPr>
       <w:hyperlink r:id="rId9" w:history="1">
         <w:r>
           <w:rPr>
             <w:rStyle w:val="Hyperlink"/>
+            <w:highlight w:val="yellow"/>
           </w:rPr>
           <w:t>https://a2zautoclub.com</w:t>
         </w:r>
@@ -1159,11 +1163,15 @@
           <w:ilvl w:val="1"/>
           <w:numId w:val="2"/>
         </w:numPr>
+        <w:rPr>
+          <w:highlight w:val="yellow"/>
+        </w:rPr>
       </w:pPr>
       <w:hyperlink r:id="rId10" w:history="1">
         <w:r>
           <w:rPr>
             <w:rStyle w:val="Hyperlink"/>
+            <w:highlight w:val="yellow"/>
           </w:rPr>
           <w:t>https://aboutderm.com</w:t>
         </w:r>
@@ -1176,11 +1184,15 @@
           <w:ilvl w:val="1"/>
           <w:numId w:val="2"/>
         </w:numPr>
+        <w:rPr>
+          <w:highlight w:val="yellow"/>
+        </w:rPr>
       </w:pPr>
       <w:hyperlink r:id="rId11" w:history="1">
         <w:r>
           <w:rPr>
             <w:rStyle w:val="Hyperlink"/>
+            <w:highlight w:val="yellow"/>
           </w:rPr>
           <w:t>https://peoplepoweredsportsmn.com</w:t>
         </w:r>
@@ -1193,11 +1205,15 @@
           <w:ilvl w:val="1"/>
           <w:numId w:val="2"/>
         </w:numPr>
+        <w:rPr>
+          <w:highlight w:val="yellow"/>
+        </w:rPr>
       </w:pPr>
       <w:hyperlink r:id="rId12" w:history="1">
         <w:r>
           <w:rPr>
             <w:rStyle w:val="Hyperlink"/>
+            <w:highlight w:val="yellow"/>
           </w:rPr>
           <w:t>https://claudiaprana.com</w:t>
         </w:r>
@@ -1258,7 +1274,7 @@
 </file>
 
 <file path=word/numbering.xml><?xml version="1.0" encoding="utf-8"?>
-<w:numbering xmlns:wpc="http://schemas.microsoft.com/office/word/2010/wordprocessingCanvas" xmlns:cx="http://schemas.microsoft.com/office/drawing/2014/chartex" xmlns:cx1="http://schemas.microsoft.com/office/drawing/2015/9/8/chartex" xmlns:cx2="http://schemas.microsoft.com/office/drawing/2015/10/21/chartex" xmlns:cx3="http://schemas.microsoft.com/office/drawing/2016/5/9/chartex" xmlns:cx4="http://schemas.microsoft.com/office/drawing/2016/5/10/chartex" xmlns:cx5="http://schemas.microsoft.com/office/drawing/2016/5/11/chartex" xmlns:cx6="http://schemas.microsoft.com/office/drawing/2016/5/12/chartex" xmlns:cx7="http://schemas.microsoft.com/office/drawing/2016/5/13/chartex" xmlns:cx8="http://schemas.microsoft.com/office/drawing/2016/5/14/chartex" xmlns:mc="http://schemas.openxmlformats.org/markup-compatibility/2006" xmlns:aink="http://schemas.microsoft.com/office/drawing/2016/ink" xmlns:am3d="http://schemas.microsoft.com/office/drawing/2017/model3d" xmlns:o="urn:schemas-microsoft-com:office:office" xmlns:r="http://schemas.openxmlformats.org/officeDocument/2006/relationships" xmlns:m="http://schemas.openxmlformats.org/officeDocument/2006/math" xmlns:v="urn:schemas-microsoft-com:vml" xmlns:wp14="http://schemas.microsoft.com/office/word/2010/wordprocessingDrawing" xmlns:wp="http://schemas.openxmlformats.org/drawingml/2006/wordprocessingDrawing" xmlns:w10="urn:schemas-microsoft-com:office:word" xmlns:w="http://schemas.openxmlformats.org/wordprocessingml/2006/main" xmlns:w14="http://schemas.microsoft.com/office/word/2010/wordml" xmlns:w15="http://schemas.microsoft.com/office/word/2012/wordml" xmlns:w16cex="http://schemas.microsoft.com/office/word/2018/wordml/cex" xmlns:w16cid="http://schemas.microsoft.com/office/word/2016/wordml/cid" xmlns:w16="http://schemas.microsoft.com/office/word/2018/wordml" xmlns:w16se="http://schemas.microsoft.com/office/word/2015/wordml/symex" xmlns:wpg="http://schemas.microsoft.com/office/word/2010/wordprocessingGroup" xmlns:wpi="http://schemas.microsoft.com/office/word/2010/wordprocessingInk" xmlns:wne="http://schemas.microsoft.com/office/word/2006/wordml" xmlns:wps="http://schemas.microsoft.com/office/word/2010/wordprocessingShape" mc:Ignorable="w14 w15 w16se w16cid w16 w16cex wp14">
+<w:numbering xmlns:wpc="http://schemas.microsoft.com/office/word/2010/wordprocessingCanvas" xmlns:cx="http://schemas.microsoft.com/office/drawing/2014/chartex" xmlns:cx1="http://schemas.microsoft.com/office/drawing/2015/9/8/chartex" xmlns:cx2="http://schemas.microsoft.com/office/drawing/2015/10/21/chartex" xmlns:cx3="http://schemas.microsoft.com/office/drawing/2016/5/9/chartex" xmlns:cx4="http://schemas.microsoft.com/office/drawing/2016/5/10/chartex" xmlns:cx5="http://schemas.microsoft.com/office/drawing/2016/5/11/chartex" xmlns:cx6="http://schemas.microsoft.com/office/drawing/2016/5/12/chartex" xmlns:cx7="http://schemas.microsoft.com/office/drawing/2016/5/13/chartex" xmlns:cx8="http://schemas.microsoft.com/office/drawing/2016/5/14/chartex" xmlns:mc="http://schemas.openxmlformats.org/markup-compatibility/2006" xmlns:aink="http://schemas.microsoft.com/office/drawing/2016/ink" xmlns:am3d="http://schemas.microsoft.com/office/drawing/2017/model3d" xmlns:o="urn:schemas-microsoft-com:office:office" xmlns:r="http://schemas.openxmlformats.org/officeDocument/2006/relationships" xmlns:m="http://schemas.openxmlformats.org/officeDocument/2006/math" xmlns:v="urn:schemas-microsoft-com:vml" xmlns:wp14="http://schemas.microsoft.com/office/word/2010/wordprocessingDrawing" xmlns:wp="http://schemas.openxmlformats.org/drawingml/2006/wordprocessingDrawing" xmlns:w10="urn:schemas-microsoft-com:office:word" xmlns:w="http://schemas.openxmlformats.org/wordprocessingml/2006/main" xmlns:w14="http://schemas.microsoft.com/office/word/2010/wordml" xmlns:w15="http://schemas.microsoft.com/office/word/2012/wordml" xmlns:w16cex="http://schemas.microsoft.com/office/word/2018/wordml/cex" xmlns:w16cid="http://schemas.microsoft.com/office/word/2016/wordml/cid" xmlns:w16="http://schemas.microsoft.com/office/word/2018/wordml" xmlns:w16sdtdh="http://schemas.microsoft.com/office/word/2020/wordml/sdtdatahash" xmlns:w16se="http://schemas.microsoft.com/office/word/2015/wordml/symex" xmlns:wpg="http://schemas.microsoft.com/office/word/2010/wordprocessingGroup" xmlns:wpi="http://schemas.microsoft.com/office/word/2010/wordprocessingInk" xmlns:wne="http://schemas.microsoft.com/office/word/2006/wordml" xmlns:wps="http://schemas.microsoft.com/office/word/2010/wordprocessingShape" mc:Ignorable="w14 w15 w16se w16cid w16 w16cex w16sdtdh wp14">
   <w:abstractNum w:abstractNumId="0" w15:restartNumberingAfterBreak="0">
     <w:nsid w:val="0AB5764A"/>
     <w:multiLevelType w:val="hybridMultilevel"/>
@@ -1843,7 +1859,7 @@
 </file>
 
 <file path=word/styles.xml><?xml version="1.0" encoding="utf-8"?>
-<w:styles xmlns:mc="http://schemas.openxmlformats.org/markup-compatibility/2006" xmlns:r="http://schemas.openxmlformats.org/officeDocument/2006/relationships" xmlns:w="http://schemas.openxmlformats.org/wordprocessingml/2006/main" xmlns:w14="http://schemas.microsoft.com/office/word/2010/wordml" xmlns:w15="http://schemas.microsoft.com/office/word/2012/wordml" xmlns:w16cex="http://schemas.microsoft.com/office/word/2018/wordml/cex" xmlns:w16cid="http://schemas.microsoft.com/office/word/2016/wordml/cid" xmlns:w16="http://schemas.microsoft.com/office/word/2018/wordml" xmlns:w16se="http://schemas.microsoft.com/office/word/2015/wordml/symex" mc:Ignorable="w14 w15 w16se w16cid w16 w16cex">
+<w:styles xmlns:mc="http://schemas.openxmlformats.org/markup-compatibility/2006" xmlns:r="http://schemas.openxmlformats.org/officeDocument/2006/relationships" xmlns:w="http://schemas.openxmlformats.org/wordprocessingml/2006/main" xmlns:w14="http://schemas.microsoft.com/office/word/2010/wordml" xmlns:w15="http://schemas.microsoft.com/office/word/2012/wordml" xmlns:w16cex="http://schemas.microsoft.com/office/word/2018/wordml/cex" xmlns:w16cid="http://schemas.microsoft.com/office/word/2016/wordml/cid" xmlns:w16="http://schemas.microsoft.com/office/word/2018/wordml" xmlns:w16sdtdh="http://schemas.microsoft.com/office/word/2020/wordml/sdtdatahash" xmlns:w16se="http://schemas.microsoft.com/office/word/2015/wordml/symex" mc:Ignorable="w14 w15 w16se w16cid w16 w16cex w16sdtdh">
   <w:docDefaults>
     <w:rPrDefault>
       <w:rPr>
@@ -2302,6 +2318,18 @@
       <w:contextualSpacing/>
     </w:pPr>
   </w:style>
+  <w:style w:type="character" w:styleId="FollowedHyperlink">
+    <w:name w:val="FollowedHyperlink"/>
+    <w:basedOn w:val="DefaultParagraphFont"/>
+    <w:uiPriority w:val="99"/>
+    <w:semiHidden/>
+    <w:unhideWhenUsed/>
+    <w:rsid w:val="00FE3DF3"/>
+    <w:rPr>
+      <w:color w:val="954F72" w:themeColor="followedHyperlink"/>
+      <w:u w:val="single"/>
+    </w:rPr>
+  </w:style>
 </w:styles>
 </file>
 

</xml_diff>